<commit_message>
contextualização e justificativa REVISAR
</commit_message>
<xml_diff>
--- a/documentos/Documentos word/ContextualizaçãoATUALIZADA.docx
+++ b/documentos/Documentos word/ContextualizaçãoATUALIZADA.docx
@@ -109,19 +109,425 @@
         <w:rPr>
           <w:rFonts w:ascii="Arial" w:hAnsi="Arial" w:cs="Arial"/>
         </w:rPr>
+        <w:t>, no entanto,</w:t>
+      </w:r>
+      <w:r>
+        <w:rPr>
+          <w:rFonts w:ascii="Arial" w:hAnsi="Arial" w:cs="Arial"/>
+        </w:rPr>
+        <w:t xml:space="preserve"> de acordo com o G1</w:t>
+      </w:r>
+      <w:r>
+        <w:rPr>
+          <w:rFonts w:ascii="Arial" w:hAnsi="Arial" w:cs="Arial"/>
+        </w:rPr>
         <w:t>,</w:t>
       </w:r>
       <w:r>
         <w:rPr>
           <w:rFonts w:ascii="Arial" w:hAnsi="Arial" w:cs="Arial"/>
         </w:rPr>
-        <w:t xml:space="preserve"> no entanto,</w:t>
-      </w:r>
-      <w:r>
-        <w:rPr>
-          <w:rFonts w:ascii="Arial" w:hAnsi="Arial" w:cs="Arial"/>
-        </w:rPr>
-        <w:t xml:space="preserve"> de acordo com o G1</w:t>
+        <w:t xml:space="preserve"> no Brasil a taxa de doação é de 15,8 </w:t>
+      </w:r>
+      <w:r>
+        <w:rPr>
+          <w:rFonts w:ascii="Arial" w:hAnsi="Arial" w:cs="Arial"/>
+        </w:rPr>
+        <w:t>PMP</w:t>
+      </w:r>
+      <w:r>
+        <w:rPr>
+          <w:rFonts w:ascii="Arial" w:hAnsi="Arial" w:cs="Arial"/>
+        </w:rPr>
+        <w:t xml:space="preserve"> (por milhão de habitante</w:t>
+      </w:r>
+      <w:r>
+        <w:rPr>
+          <w:rFonts w:ascii="Arial" w:hAnsi="Arial" w:cs="Arial"/>
+        </w:rPr>
+        <w:t>)</w:t>
+      </w:r>
+      <w:r>
+        <w:rPr>
+          <w:rFonts w:ascii="Arial" w:hAnsi="Arial" w:cs="Arial"/>
+        </w:rPr>
+        <w:t>.</w:t>
+      </w:r>
+      <w:r>
+        <w:rPr>
+          <w:rFonts w:ascii="Arial" w:hAnsi="Arial" w:cs="Arial"/>
+        </w:rPr>
+        <w:t xml:space="preserve"> </w:t>
+      </w:r>
+      <w:r>
+        <w:rPr>
+          <w:rFonts w:ascii="Arial" w:hAnsi="Arial" w:cs="Arial"/>
+        </w:rPr>
+        <w:t>Estima-se que 60% dos corações e pulmões destinados à doação acabam sendo descartados, pois o</w:t>
+      </w:r>
+      <w:r>
+        <w:rPr>
+          <w:rFonts w:ascii="Arial" w:hAnsi="Arial" w:cs="Arial"/>
+        </w:rPr>
+        <w:t xml:space="preserve"> </w:t>
+      </w:r>
+      <w:r>
+        <w:rPr>
+          <w:rFonts w:ascii="Arial" w:hAnsi="Arial" w:cs="Arial"/>
+        </w:rPr>
+        <w:t xml:space="preserve">processo de </w:t>
+      </w:r>
+      <w:r>
+        <w:rPr>
+          <w:rFonts w:ascii="Arial" w:hAnsi="Arial" w:cs="Arial"/>
+        </w:rPr>
+        <w:t>armazenage</w:t>
+      </w:r>
+      <w:r>
+        <w:rPr>
+          <w:rFonts w:ascii="Arial" w:hAnsi="Arial" w:cs="Arial"/>
+        </w:rPr>
+        <w:t>m de órgãos é extremamente delicad</w:t>
+      </w:r>
+      <w:r>
+        <w:rPr>
+          <w:rFonts w:ascii="Arial" w:hAnsi="Arial" w:cs="Arial"/>
+        </w:rPr>
+        <w:t>o</w:t>
+      </w:r>
+      <w:r>
+        <w:rPr>
+          <w:rFonts w:ascii="Arial" w:hAnsi="Arial" w:cs="Arial"/>
+        </w:rPr>
+        <w:t xml:space="preserve">, </w:t>
+      </w:r>
+      <w:r>
+        <w:rPr>
+          <w:rFonts w:ascii="Arial" w:hAnsi="Arial" w:cs="Arial"/>
+        </w:rPr>
+        <w:t>havendo risco constante de</w:t>
+      </w:r>
+      <w:r>
+        <w:rPr>
+          <w:rFonts w:ascii="Arial" w:hAnsi="Arial" w:cs="Arial"/>
+        </w:rPr>
+        <w:t xml:space="preserve"> ser</w:t>
+      </w:r>
+      <w:r>
+        <w:rPr>
+          <w:rFonts w:ascii="Arial" w:hAnsi="Arial" w:cs="Arial"/>
+        </w:rPr>
+        <w:t>em</w:t>
+      </w:r>
+      <w:r>
+        <w:rPr>
+          <w:rFonts w:ascii="Arial" w:hAnsi="Arial" w:cs="Arial"/>
+        </w:rPr>
+        <w:t xml:space="preserve"> perdido</w:t>
+      </w:r>
+      <w:r>
+        <w:rPr>
+          <w:rFonts w:ascii="Arial" w:hAnsi="Arial" w:cs="Arial"/>
+        </w:rPr>
+        <w:t>s</w:t>
+      </w:r>
+      <w:r>
+        <w:rPr>
+          <w:rFonts w:ascii="Arial" w:hAnsi="Arial" w:cs="Arial"/>
+        </w:rPr>
+        <w:t xml:space="preserve"> com o meno</w:t>
+      </w:r>
+      <w:r>
+        <w:rPr>
+          <w:rFonts w:ascii="Arial" w:hAnsi="Arial" w:cs="Arial"/>
+        </w:rPr>
+        <w:t>r dos</w:t>
+      </w:r>
+      <w:r>
+        <w:rPr>
+          <w:rFonts w:ascii="Arial" w:hAnsi="Arial" w:cs="Arial"/>
+        </w:rPr>
+        <w:t xml:space="preserve"> descuido</w:t>
+      </w:r>
+      <w:r>
+        <w:rPr>
+          <w:rFonts w:ascii="Arial" w:hAnsi="Arial" w:cs="Arial"/>
+        </w:rPr>
+        <w:t>s</w:t>
+      </w:r>
+      <w:r>
+        <w:rPr>
+          <w:rFonts w:ascii="Arial" w:hAnsi="Arial" w:cs="Arial"/>
+        </w:rPr>
+        <w:t>, p</w:t>
+      </w:r>
+      <w:r>
+        <w:rPr>
+          <w:rFonts w:ascii="Arial" w:hAnsi="Arial" w:cs="Arial"/>
+        </w:rPr>
+        <w:t xml:space="preserve">or </w:t>
+      </w:r>
+      <w:r>
+        <w:rPr>
+          <w:rFonts w:ascii="Arial" w:hAnsi="Arial" w:cs="Arial"/>
+        </w:rPr>
+        <w:t>isso</w:t>
+      </w:r>
+      <w:r>
+        <w:rPr>
+          <w:rFonts w:ascii="Arial" w:hAnsi="Arial" w:cs="Arial"/>
+        </w:rPr>
+        <w:t xml:space="preserve">, </w:t>
+      </w:r>
+      <w:r>
+        <w:rPr>
+          <w:rFonts w:ascii="Arial" w:hAnsi="Arial" w:cs="Arial"/>
+        </w:rPr>
+        <w:t>o controle deve ser rigoroso</w:t>
+      </w:r>
+      <w:r>
+        <w:rPr>
+          <w:rFonts w:ascii="Arial" w:hAnsi="Arial" w:cs="Arial"/>
+        </w:rPr>
+        <w:t xml:space="preserve">. </w:t>
+      </w:r>
+    </w:p>
+    <w:p>
+      <w:pPr>
+        <w:jc w:val="both"/>
+        <w:rPr>
+          <w:rFonts w:ascii="Arial" w:hAnsi="Arial" w:cs="Arial"/>
+        </w:rPr>
+      </w:pPr>
+      <w:r>
+        <w:rPr>
+          <w:rFonts w:ascii="Arial" w:hAnsi="Arial" w:cs="Arial"/>
+        </w:rPr>
+        <w:t>E estes desperdícios não são incomuns de acontecerem,</w:t>
+      </w:r>
+      <w:r>
+        <w:rPr>
+          <w:rFonts w:ascii="Arial" w:hAnsi="Arial" w:cs="Arial"/>
+        </w:rPr>
+        <w:t xml:space="preserve"> de acordo com a Clipping, o Brasil desperdiça c</w:t>
+      </w:r>
+      <w:r>
+        <w:rPr>
+          <w:rFonts w:ascii="Arial" w:hAnsi="Arial" w:cs="Arial"/>
+        </w:rPr>
+        <w:t>erc</w:t>
+      </w:r>
+      <w:r>
+        <w:rPr>
+          <w:rFonts w:ascii="Arial" w:hAnsi="Arial" w:cs="Arial"/>
+        </w:rPr>
+        <w:t>a de 3 órgãos por dia (3.095 por ano)</w:t>
+      </w:r>
+      <w:r>
+        <w:rPr>
+          <w:rFonts w:ascii="Arial" w:hAnsi="Arial" w:cs="Arial"/>
+        </w:rPr>
+        <w:t xml:space="preserve">, sem contar com </w:t>
+      </w:r>
+      <w:r>
+        <w:rPr>
+          <w:rFonts w:ascii="Arial" w:hAnsi="Arial" w:cs="Arial"/>
+        </w:rPr>
+        <w:t xml:space="preserve">as complicações </w:t>
+      </w:r>
+      <w:r>
+        <w:rPr>
+          <w:rFonts w:ascii="Arial" w:hAnsi="Arial" w:cs="Arial"/>
+        </w:rPr>
+        <w:t>que podem ocorrer em cirurgias. Po</w:t>
+      </w:r>
+      <w:r>
+        <w:rPr>
+          <w:rFonts w:ascii="Arial" w:hAnsi="Arial" w:cs="Arial"/>
+        </w:rPr>
+        <w:t>rtanto</w:t>
+      </w:r>
+      <w:r>
+        <w:rPr>
+          <w:rFonts w:ascii="Arial" w:hAnsi="Arial" w:cs="Arial"/>
+        </w:rPr>
+        <w:t>, este desperdício custa vidas, e milhões de reais para manter vivas as pessoas que estão sem o órgão.</w:t>
+      </w:r>
+    </w:p>
+    <w:p>
+      <w:pPr>
+        <w:jc w:val="both"/>
+        <w:rPr>
+          <w:rFonts w:ascii="Arial" w:hAnsi="Arial" w:cs="Arial"/>
+        </w:rPr>
+      </w:pPr>
+      <w:r>
+        <w:rPr>
+          <w:rFonts w:ascii="Arial" w:hAnsi="Arial" w:cs="Arial"/>
+        </w:rPr>
+        <w:t>Diversos motivos causam a perda dos órgãos aptos para doação, desde problemas de infraestrutura hospitalar até despreparo dos próprios responsáveis pelos órgãos.</w:t>
+      </w:r>
+      <w:r>
+        <w:rPr>
+          <w:rFonts w:ascii="Arial" w:hAnsi="Arial" w:cs="Arial"/>
+        </w:rPr>
+        <w:t xml:space="preserve"> Além disso,</w:t>
+      </w:r>
+      <w:r>
+        <w:rPr>
+          <w:rFonts w:ascii="Arial" w:hAnsi="Arial" w:cs="Arial"/>
+        </w:rPr>
+        <w:t xml:space="preserve"> </w:t>
+      </w:r>
+      <w:r>
+        <w:rPr>
+          <w:rFonts w:ascii="Arial" w:hAnsi="Arial" w:cs="Arial"/>
+        </w:rPr>
+        <w:t>órgãos tem condições de temperatura muito específicas, e se forem mantidos em uma temperatura levemente fora do ideal, isso pode custar a funcionalidade do órgão.</w:t>
+      </w:r>
+    </w:p>
+    <w:p>
+      <w:pPr>
+        <w:jc w:val="both"/>
+        <w:rPr>
+          <w:rFonts w:ascii="Arial" w:hAnsi="Arial" w:cs="Arial"/>
+        </w:rPr>
+      </w:pPr>
+    </w:p>
+    <w:p>
+      <w:pPr>
+        <w:jc w:val="both"/>
+        <w:rPr>
+          <w:rFonts w:ascii="Arial" w:hAnsi="Arial" w:cs="Arial"/>
+        </w:rPr>
+      </w:pPr>
+      <w:r>
+        <w:rPr>
+          <w:rFonts w:ascii="Arial" w:hAnsi="Arial" w:cs="Arial"/>
+        </w:rPr>
+        <w:t>P</w:t>
+      </w:r>
+      <w:r>
+        <w:rPr>
+          <w:rFonts w:ascii="Arial" w:hAnsi="Arial" w:cs="Arial"/>
+        </w:rPr>
+        <w:t>ensando nisso, a empresa</w:t>
+      </w:r>
+      <w:r>
+        <w:rPr>
+          <w:rFonts w:ascii="Arial" w:hAnsi="Arial" w:cs="Arial"/>
+        </w:rPr>
+        <w:t xml:space="preserve"> </w:t>
+      </w:r>
+      <w:proofErr w:type="spellStart"/>
+      <w:r>
+        <w:rPr>
+          <w:rFonts w:ascii="Arial" w:hAnsi="Arial" w:cs="Arial"/>
+        </w:rPr>
+        <w:t>CyberLife</w:t>
+      </w:r>
+      <w:proofErr w:type="spellEnd"/>
+      <w:r>
+        <w:rPr>
+          <w:rFonts w:ascii="Arial" w:hAnsi="Arial" w:cs="Arial"/>
+        </w:rPr>
+        <w:t xml:space="preserve"> propõe uma solução</w:t>
+      </w:r>
+      <w:r>
+        <w:rPr>
+          <w:rFonts w:ascii="Arial" w:hAnsi="Arial" w:cs="Arial"/>
+        </w:rPr>
+        <w:t xml:space="preserve"> para reduzir drasticamente a incidência de um dos principais motivos para perda de órgãos para doação, o problema de temperatura.</w:t>
+      </w:r>
+      <w:r>
+        <w:rPr>
+          <w:rFonts w:ascii="Arial" w:hAnsi="Arial" w:cs="Arial"/>
+        </w:rPr>
+        <w:t xml:space="preserve"> </w:t>
+      </w:r>
+      <w:r>
+        <w:rPr>
+          <w:rFonts w:ascii="Arial" w:hAnsi="Arial" w:cs="Arial"/>
+        </w:rPr>
+        <w:t>A solução é o</w:t>
+      </w:r>
+      <w:r>
+        <w:rPr>
+          <w:rFonts w:ascii="Arial" w:hAnsi="Arial" w:cs="Arial"/>
+        </w:rPr>
+        <w:t xml:space="preserve"> aluguel de caixas isotérmicas com o</w:t>
+      </w:r>
+      <w:r>
+        <w:rPr>
+          <w:rFonts w:ascii="Arial" w:hAnsi="Arial" w:cs="Arial"/>
+        </w:rPr>
+        <w:t xml:space="preserve"> monitoramento d</w:t>
+      </w:r>
+      <w:r>
+        <w:rPr>
+          <w:rFonts w:ascii="Arial" w:hAnsi="Arial" w:cs="Arial"/>
+        </w:rPr>
+        <w:t>a</w:t>
+      </w:r>
+      <w:r>
+        <w:rPr>
+          <w:rFonts w:ascii="Arial" w:hAnsi="Arial" w:cs="Arial"/>
+        </w:rPr>
+        <w:t xml:space="preserve"> temperatur</w:t>
+      </w:r>
+      <w:r>
+        <w:rPr>
+          <w:rFonts w:ascii="Arial" w:hAnsi="Arial" w:cs="Arial"/>
+        </w:rPr>
+        <w:t>a, esse monitoramento</w:t>
+      </w:r>
+      <w:r>
+        <w:rPr>
+          <w:rFonts w:ascii="Arial" w:hAnsi="Arial" w:cs="Arial"/>
+        </w:rPr>
+        <w:t xml:space="preserve"> utiliza</w:t>
+      </w:r>
+      <w:r>
+        <w:rPr>
+          <w:rFonts w:ascii="Arial" w:hAnsi="Arial" w:cs="Arial"/>
+        </w:rPr>
+        <w:t>ria</w:t>
+      </w:r>
+      <w:r>
+        <w:rPr>
+          <w:rFonts w:ascii="Arial" w:hAnsi="Arial" w:cs="Arial"/>
+        </w:rPr>
+        <w:t xml:space="preserve"> nosso sensor </w:t>
+      </w:r>
+      <w:r>
+        <w:rPr>
+          <w:rFonts w:ascii="Arial" w:hAnsi="Arial" w:cs="Arial"/>
+        </w:rPr>
+        <w:t xml:space="preserve">que </w:t>
+      </w:r>
+      <w:r>
+        <w:rPr>
+          <w:rFonts w:ascii="Arial" w:hAnsi="Arial" w:cs="Arial"/>
+        </w:rPr>
+        <w:t>torna</w:t>
+      </w:r>
+      <w:r>
+        <w:rPr>
+          <w:rFonts w:ascii="Arial" w:hAnsi="Arial" w:cs="Arial"/>
+        </w:rPr>
+        <w:t>ria</w:t>
+      </w:r>
+      <w:r>
+        <w:rPr>
+          <w:rFonts w:ascii="Arial" w:hAnsi="Arial" w:cs="Arial"/>
+        </w:rPr>
+        <w:t xml:space="preserve"> possível o acompanhamento da temperatura d</w:t>
+      </w:r>
+      <w:r>
+        <w:rPr>
+          <w:rFonts w:ascii="Arial" w:hAnsi="Arial" w:cs="Arial"/>
+        </w:rPr>
+        <w:t>a caixa</w:t>
       </w:r>
       <w:r>
         <w:rPr>
@@ -133,389 +539,13 @@
         <w:rPr>
           <w:rFonts w:ascii="Arial" w:hAnsi="Arial" w:cs="Arial"/>
         </w:rPr>
-        <w:t xml:space="preserve"> no Brasil a taxa de doação é de 15,8 </w:t>
-      </w:r>
-      <w:r>
-        <w:rPr>
-          <w:rFonts w:ascii="Arial" w:hAnsi="Arial" w:cs="Arial"/>
-        </w:rPr>
-        <w:t>PMP</w:t>
-      </w:r>
-      <w:r>
-        <w:rPr>
-          <w:rFonts w:ascii="Arial" w:hAnsi="Arial" w:cs="Arial"/>
-        </w:rPr>
-        <w:t xml:space="preserve"> (por milhão de habitante</w:t>
-      </w:r>
-      <w:r>
-        <w:rPr>
-          <w:rFonts w:ascii="Arial" w:hAnsi="Arial" w:cs="Arial"/>
-        </w:rPr>
-        <w:t>)</w:t>
-      </w:r>
-      <w:r>
-        <w:rPr>
-          <w:rFonts w:ascii="Arial" w:hAnsi="Arial" w:cs="Arial"/>
-        </w:rPr>
-        <w:t>.</w:t>
+        <w:t xml:space="preserve"> para que se saiba se a condição específica para a sobrevivência do órgão está sendo atingida.</w:t>
       </w:r>
       <w:r>
         <w:rPr>
           <w:rFonts w:ascii="Arial" w:hAnsi="Arial" w:cs="Arial"/>
         </w:rPr>
         <w:t xml:space="preserve"> </w:t>
-      </w:r>
-      <w:r>
-        <w:rPr>
-          <w:rFonts w:ascii="Arial" w:hAnsi="Arial" w:cs="Arial"/>
-        </w:rPr>
-        <w:t>Estima-se que 60% dos corações e pulmões destinados à doação acabam sendo descartados, pois o</w:t>
-      </w:r>
-      <w:r>
-        <w:rPr>
-          <w:rFonts w:ascii="Arial" w:hAnsi="Arial" w:cs="Arial"/>
-        </w:rPr>
-        <w:t xml:space="preserve"> </w:t>
-      </w:r>
-      <w:r>
-        <w:rPr>
-          <w:rFonts w:ascii="Arial" w:hAnsi="Arial" w:cs="Arial"/>
-        </w:rPr>
-        <w:t xml:space="preserve">processo de </w:t>
-      </w:r>
-      <w:r>
-        <w:rPr>
-          <w:rFonts w:ascii="Arial" w:hAnsi="Arial" w:cs="Arial"/>
-        </w:rPr>
-        <w:t>armazenage</w:t>
-      </w:r>
-      <w:r>
-        <w:rPr>
-          <w:rFonts w:ascii="Arial" w:hAnsi="Arial" w:cs="Arial"/>
-        </w:rPr>
-        <w:t>m de órgãos é extremamente delicad</w:t>
-      </w:r>
-      <w:r>
-        <w:rPr>
-          <w:rFonts w:ascii="Arial" w:hAnsi="Arial" w:cs="Arial"/>
-        </w:rPr>
-        <w:t>o</w:t>
-      </w:r>
-      <w:r>
-        <w:rPr>
-          <w:rFonts w:ascii="Arial" w:hAnsi="Arial" w:cs="Arial"/>
-        </w:rPr>
-        <w:t xml:space="preserve">, </w:t>
-      </w:r>
-      <w:r>
-        <w:rPr>
-          <w:rFonts w:ascii="Arial" w:hAnsi="Arial" w:cs="Arial"/>
-        </w:rPr>
-        <w:t>havendo risco constante de</w:t>
-      </w:r>
-      <w:r>
-        <w:rPr>
-          <w:rFonts w:ascii="Arial" w:hAnsi="Arial" w:cs="Arial"/>
-        </w:rPr>
-        <w:t xml:space="preserve"> ser</w:t>
-      </w:r>
-      <w:r>
-        <w:rPr>
-          <w:rFonts w:ascii="Arial" w:hAnsi="Arial" w:cs="Arial"/>
-        </w:rPr>
-        <w:t>em</w:t>
-      </w:r>
-      <w:r>
-        <w:rPr>
-          <w:rFonts w:ascii="Arial" w:hAnsi="Arial" w:cs="Arial"/>
-        </w:rPr>
-        <w:t xml:space="preserve"> perdido</w:t>
-      </w:r>
-      <w:r>
-        <w:rPr>
-          <w:rFonts w:ascii="Arial" w:hAnsi="Arial" w:cs="Arial"/>
-        </w:rPr>
-        <w:t>s</w:t>
-      </w:r>
-      <w:r>
-        <w:rPr>
-          <w:rFonts w:ascii="Arial" w:hAnsi="Arial" w:cs="Arial"/>
-        </w:rPr>
-        <w:t xml:space="preserve"> com o meno</w:t>
-      </w:r>
-      <w:r>
-        <w:rPr>
-          <w:rFonts w:ascii="Arial" w:hAnsi="Arial" w:cs="Arial"/>
-        </w:rPr>
-        <w:t>r dos</w:t>
-      </w:r>
-      <w:r>
-        <w:rPr>
-          <w:rFonts w:ascii="Arial" w:hAnsi="Arial" w:cs="Arial"/>
-        </w:rPr>
-        <w:t xml:space="preserve"> descuido</w:t>
-      </w:r>
-      <w:r>
-        <w:rPr>
-          <w:rFonts w:ascii="Arial" w:hAnsi="Arial" w:cs="Arial"/>
-        </w:rPr>
-        <w:t>s</w:t>
-      </w:r>
-      <w:r>
-        <w:rPr>
-          <w:rFonts w:ascii="Arial" w:hAnsi="Arial" w:cs="Arial"/>
-        </w:rPr>
-        <w:t>, p</w:t>
-      </w:r>
-      <w:r>
-        <w:rPr>
-          <w:rFonts w:ascii="Arial" w:hAnsi="Arial" w:cs="Arial"/>
-        </w:rPr>
-        <w:t xml:space="preserve">or </w:t>
-      </w:r>
-      <w:r>
-        <w:rPr>
-          <w:rFonts w:ascii="Arial" w:hAnsi="Arial" w:cs="Arial"/>
-        </w:rPr>
-        <w:t>isso</w:t>
-      </w:r>
-      <w:r>
-        <w:rPr>
-          <w:rFonts w:ascii="Arial" w:hAnsi="Arial" w:cs="Arial"/>
-        </w:rPr>
-        <w:t xml:space="preserve">, </w:t>
-      </w:r>
-      <w:r>
-        <w:rPr>
-          <w:rFonts w:ascii="Arial" w:hAnsi="Arial" w:cs="Arial"/>
-        </w:rPr>
-        <w:t>o controle deve ser rigoroso</w:t>
-      </w:r>
-      <w:r>
-        <w:rPr>
-          <w:rFonts w:ascii="Arial" w:hAnsi="Arial" w:cs="Arial"/>
-        </w:rPr>
-        <w:t xml:space="preserve">. </w:t>
-      </w:r>
-    </w:p>
-    <w:p>
-      <w:pPr>
-        <w:jc w:val="both"/>
-        <w:rPr>
-          <w:rFonts w:ascii="Arial" w:hAnsi="Arial" w:cs="Arial"/>
-        </w:rPr>
-      </w:pPr>
-      <w:r>
-        <w:rPr>
-          <w:rFonts w:ascii="Arial" w:hAnsi="Arial" w:cs="Arial"/>
-        </w:rPr>
-        <w:t>E estes desperdícios não são incomuns de acontecerem,</w:t>
-      </w:r>
-      <w:r>
-        <w:rPr>
-          <w:rFonts w:ascii="Arial" w:hAnsi="Arial" w:cs="Arial"/>
-        </w:rPr>
-        <w:t xml:space="preserve"> de acordo com a Clipping, o Brasil desperdiça c</w:t>
-      </w:r>
-      <w:r>
-        <w:rPr>
-          <w:rFonts w:ascii="Arial" w:hAnsi="Arial" w:cs="Arial"/>
-        </w:rPr>
-        <w:t>erc</w:t>
-      </w:r>
-      <w:r>
-        <w:rPr>
-          <w:rFonts w:ascii="Arial" w:hAnsi="Arial" w:cs="Arial"/>
-        </w:rPr>
-        <w:t>a de 3 órgãos por dia (3.095 por ano)</w:t>
-      </w:r>
-      <w:r>
-        <w:rPr>
-          <w:rFonts w:ascii="Arial" w:hAnsi="Arial" w:cs="Arial"/>
-        </w:rPr>
-        <w:t xml:space="preserve">, sem contar com </w:t>
-      </w:r>
-      <w:r>
-        <w:rPr>
-          <w:rFonts w:ascii="Arial" w:hAnsi="Arial" w:cs="Arial"/>
-        </w:rPr>
-        <w:t xml:space="preserve">as complicações </w:t>
-      </w:r>
-      <w:r>
-        <w:rPr>
-          <w:rFonts w:ascii="Arial" w:hAnsi="Arial" w:cs="Arial"/>
-        </w:rPr>
-        <w:t>que podem ocorrer em cirurgias. Po</w:t>
-      </w:r>
-      <w:r>
-        <w:rPr>
-          <w:rFonts w:ascii="Arial" w:hAnsi="Arial" w:cs="Arial"/>
-        </w:rPr>
-        <w:t>rtanto</w:t>
-      </w:r>
-      <w:r>
-        <w:rPr>
-          <w:rFonts w:ascii="Arial" w:hAnsi="Arial" w:cs="Arial"/>
-        </w:rPr>
-        <w:t>, este desperdício custa vidas, e milhões de reais para manter vivas as pessoas que estão sem o órgão.</w:t>
-      </w:r>
-    </w:p>
-    <w:p>
-      <w:pPr>
-        <w:jc w:val="both"/>
-        <w:rPr>
-          <w:rFonts w:ascii="Arial" w:hAnsi="Arial" w:cs="Arial"/>
-        </w:rPr>
-      </w:pPr>
-      <w:r>
-        <w:rPr>
-          <w:rFonts w:ascii="Arial" w:hAnsi="Arial" w:cs="Arial"/>
-        </w:rPr>
-        <w:t>Diversos motivos causam a perda dos órgãos aptos para doação, desde problemas de infraestrutura hospitalar até despreparo dos próprios responsáveis pelos órgãos.</w:t>
-      </w:r>
-      <w:r>
-        <w:rPr>
-          <w:rFonts w:ascii="Arial" w:hAnsi="Arial" w:cs="Arial"/>
-        </w:rPr>
-        <w:t xml:space="preserve"> Além disso,</w:t>
-      </w:r>
-      <w:r>
-        <w:rPr>
-          <w:rFonts w:ascii="Arial" w:hAnsi="Arial" w:cs="Arial"/>
-        </w:rPr>
-        <w:t xml:space="preserve"> </w:t>
-      </w:r>
-      <w:r>
-        <w:rPr>
-          <w:rFonts w:ascii="Arial" w:hAnsi="Arial" w:cs="Arial"/>
-        </w:rPr>
-        <w:t>ó</w:t>
-      </w:r>
-      <w:r>
-        <w:rPr>
-          <w:rFonts w:ascii="Arial" w:hAnsi="Arial" w:cs="Arial"/>
-        </w:rPr>
-        <w:t xml:space="preserve">rgãos tem condições de temperatura muito específicas, </w:t>
-      </w:r>
-      <w:r>
-        <w:rPr>
-          <w:rFonts w:ascii="Arial" w:hAnsi="Arial" w:cs="Arial"/>
-        </w:rPr>
-        <w:t xml:space="preserve">e </w:t>
-      </w:r>
-      <w:r>
-        <w:rPr>
-          <w:rFonts w:ascii="Arial" w:hAnsi="Arial" w:cs="Arial"/>
-        </w:rPr>
-        <w:t>se forem mantidos em uma temperatura levemente fora do ideal, isso pode custar a funcionalidade do órgão.</w:t>
-      </w:r>
-    </w:p>
-    <w:p>
-      <w:pPr>
-        <w:jc w:val="both"/>
-        <w:rPr>
-          <w:rFonts w:ascii="Arial" w:hAnsi="Arial" w:cs="Arial"/>
-        </w:rPr>
-      </w:pPr>
-    </w:p>
-    <w:p>
-      <w:pPr>
-        <w:jc w:val="both"/>
-        <w:rPr>
-          <w:rFonts w:ascii="Arial" w:hAnsi="Arial" w:cs="Arial"/>
-        </w:rPr>
-      </w:pPr>
-      <w:r>
-        <w:rPr>
-          <w:rFonts w:ascii="Arial" w:hAnsi="Arial" w:cs="Arial"/>
-        </w:rPr>
-        <w:t>P</w:t>
-      </w:r>
-      <w:r>
-        <w:rPr>
-          <w:rFonts w:ascii="Arial" w:hAnsi="Arial" w:cs="Arial"/>
-        </w:rPr>
-        <w:t>ensando nisso, a empresa</w:t>
-      </w:r>
-      <w:r>
-        <w:rPr>
-          <w:rFonts w:ascii="Arial" w:hAnsi="Arial" w:cs="Arial"/>
-        </w:rPr>
-        <w:t xml:space="preserve"> </w:t>
-      </w:r>
-      <w:proofErr w:type="spellStart"/>
-      <w:r>
-        <w:rPr>
-          <w:rFonts w:ascii="Arial" w:hAnsi="Arial" w:cs="Arial"/>
-        </w:rPr>
-        <w:t>CyberLife</w:t>
-      </w:r>
-      <w:proofErr w:type="spellEnd"/>
-      <w:r>
-        <w:rPr>
-          <w:rFonts w:ascii="Arial" w:hAnsi="Arial" w:cs="Arial"/>
-        </w:rPr>
-        <w:t xml:space="preserve"> propõe uma solução</w:t>
-      </w:r>
-      <w:r>
-        <w:rPr>
-          <w:rFonts w:ascii="Arial" w:hAnsi="Arial" w:cs="Arial"/>
-        </w:rPr>
-        <w:t xml:space="preserve"> para reduzir drasticamente a incidência de um dos principais motivos para perda de órgãos para doação, o problema de temperatura.</w:t>
-      </w:r>
-      <w:r>
-        <w:rPr>
-          <w:rFonts w:ascii="Arial" w:hAnsi="Arial" w:cs="Arial"/>
-        </w:rPr>
-        <w:t xml:space="preserve"> </w:t>
-      </w:r>
-      <w:r>
-        <w:rPr>
-          <w:rFonts w:ascii="Arial" w:hAnsi="Arial" w:cs="Arial"/>
-        </w:rPr>
-        <w:t>A solução é o</w:t>
-      </w:r>
-      <w:r>
-        <w:rPr>
-          <w:rFonts w:ascii="Arial" w:hAnsi="Arial" w:cs="Arial"/>
-        </w:rPr>
-        <w:t xml:space="preserve"> monitoramento d</w:t>
-      </w:r>
-      <w:r>
-        <w:rPr>
-          <w:rFonts w:ascii="Arial" w:hAnsi="Arial" w:cs="Arial"/>
-        </w:rPr>
-        <w:t>a</w:t>
-      </w:r>
-      <w:r>
-        <w:rPr>
-          <w:rFonts w:ascii="Arial" w:hAnsi="Arial" w:cs="Arial"/>
-        </w:rPr>
-        <w:t xml:space="preserve"> temperatura </w:t>
-      </w:r>
-      <w:r>
-        <w:rPr>
-          <w:rFonts w:ascii="Arial" w:hAnsi="Arial" w:cs="Arial"/>
-        </w:rPr>
-        <w:t>na caixa isotérmica, que é um recipiente específico e controlado, onde o órgão fica quando é transportado. O monitoramento da temperatura utilizando nosso sensor torna possível o acompanhamento da temperatura d</w:t>
-      </w:r>
-      <w:r>
-        <w:rPr>
-          <w:rFonts w:ascii="Arial" w:hAnsi="Arial" w:cs="Arial"/>
-        </w:rPr>
-        <w:t>a caixa</w:t>
-      </w:r>
-      <w:r>
-        <w:rPr>
-          <w:rFonts w:ascii="Arial" w:hAnsi="Arial" w:cs="Arial"/>
-        </w:rPr>
-        <w:t>,</w:t>
-      </w:r>
-      <w:r>
-        <w:rPr>
-          <w:rFonts w:ascii="Arial" w:hAnsi="Arial" w:cs="Arial"/>
-        </w:rPr>
-        <w:t xml:space="preserve"> para que se saiba se a condição específica para a sobrevivência do órgão está sendo atingida.</w:t>
       </w:r>
     </w:p>
     <w:p>
@@ -533,6 +563,8 @@
           <w:rFonts w:ascii="Arial" w:hAnsi="Arial" w:cs="Arial"/>
           <w:b/>
           <w:bCs/>
+          <w:sz w:val="32"/>
+          <w:szCs w:val="32"/>
         </w:rPr>
       </w:pPr>
       <w:r>
@@ -540,6 +572,8 @@
           <w:rFonts w:ascii="Arial" w:hAnsi="Arial" w:cs="Arial"/>
           <w:b/>
           <w:bCs/>
+          <w:sz w:val="32"/>
+          <w:szCs w:val="32"/>
         </w:rPr>
         <w:t>Como é feito o transporte de órgãos</w:t>
       </w:r>
@@ -690,32 +724,32 @@
         </w:rPr>
         <w:t>a qual são necessárias 5h de antecedência em relação ao voo na entrega do esquife</w:t>
       </w:r>
+      <w:r>
+        <w:rPr>
+          <w:rFonts w:ascii="Arial" w:hAnsi="Arial" w:cs="Arial"/>
+        </w:rPr>
+        <w:t>),</w:t>
+      </w:r>
+      <w:r>
+        <w:rPr>
+          <w:rFonts w:ascii="Arial" w:hAnsi="Arial" w:cs="Arial"/>
+        </w:rPr>
+        <w:t xml:space="preserve">  tempo de preparo do </w:t>
+      </w:r>
       <w:proofErr w:type="gramStart"/>
       <w:r>
         <w:rPr>
           <w:rFonts w:ascii="Arial" w:hAnsi="Arial" w:cs="Arial"/>
         </w:rPr>
-        <w:t>),</w:t>
-      </w:r>
-      <w:r>
-        <w:rPr>
-          <w:rFonts w:ascii="Arial" w:hAnsi="Arial" w:cs="Arial"/>
-        </w:rPr>
-        <w:t xml:space="preserve">  tempo</w:t>
+        <w:t xml:space="preserve">corpo, </w:t>
+      </w:r>
+      <w:r>
+        <w:rPr>
+          <w:rFonts w:ascii="Arial" w:hAnsi="Arial" w:cs="Arial"/>
+        </w:rPr>
+        <w:t>etc.</w:t>
       </w:r>
       <w:proofErr w:type="gramEnd"/>
-      <w:r>
-        <w:rPr>
-          <w:rFonts w:ascii="Arial" w:hAnsi="Arial" w:cs="Arial"/>
-        </w:rPr>
-        <w:t xml:space="preserve"> de preparo do corpo, </w:t>
-      </w:r>
-      <w:r>
-        <w:rPr>
-          <w:rFonts w:ascii="Arial" w:hAnsi="Arial" w:cs="Arial"/>
-        </w:rPr>
-        <w:t>etc.</w:t>
-      </w:r>
       <w:r>
         <w:rPr>
           <w:rFonts w:ascii="Arial" w:hAnsi="Arial" w:cs="Arial"/>
@@ -1444,6 +1478,95 @@
           <w:szCs w:val="32"/>
         </w:rPr>
       </w:pPr>
+      <w:r>
+        <w:rPr>
+          <w:rFonts w:ascii="Arial" w:hAnsi="Arial" w:cs="Arial"/>
+          <w:b/>
+          <w:bCs/>
+          <w:sz w:val="32"/>
+          <w:szCs w:val="32"/>
+        </w:rPr>
+        <w:lastRenderedPageBreak/>
+        <w:t>Perspectiva futura</w:t>
+      </w:r>
+    </w:p>
+    <w:p>
+      <w:pPr>
+        <w:jc w:val="both"/>
+        <w:rPr>
+          <w:rFonts w:ascii="Arial" w:hAnsi="Arial" w:cs="Arial"/>
+        </w:rPr>
+      </w:pPr>
+      <w:r>
+        <w:rPr>
+          <w:rFonts w:ascii="Arial" w:hAnsi="Arial" w:cs="Arial"/>
+        </w:rPr>
+        <w:t xml:space="preserve">A meta da </w:t>
+      </w:r>
+      <w:proofErr w:type="spellStart"/>
+      <w:r>
+        <w:rPr>
+          <w:rFonts w:ascii="Arial" w:hAnsi="Arial" w:cs="Arial"/>
+        </w:rPr>
+        <w:t>Cyberlife</w:t>
+      </w:r>
+      <w:proofErr w:type="spellEnd"/>
+      <w:r>
+        <w:rPr>
+          <w:rFonts w:ascii="Arial" w:hAnsi="Arial" w:cs="Arial"/>
+        </w:rPr>
+        <w:t xml:space="preserve"> para o futuro é eliminar esse “intermediário” que é a empresa de transporte, e nos tornarmos a própria transportadora das caixas. Além disso, conforme os avanços tecnológicos da área, planejamos também monitorar </w:t>
+      </w:r>
+      <w:r>
+        <w:rPr>
+          <w:rFonts w:ascii="Arial" w:hAnsi="Arial" w:cs="Arial"/>
+        </w:rPr>
+        <w:t xml:space="preserve">o </w:t>
+      </w:r>
+      <w:r>
+        <w:rPr>
+          <w:rFonts w:ascii="Arial" w:hAnsi="Arial" w:cs="Arial"/>
+        </w:rPr>
+        <w:t>armazenamento de ór</w:t>
+      </w:r>
+      <w:r>
+        <w:rPr>
+          <w:rFonts w:ascii="Arial" w:hAnsi="Arial" w:cs="Arial"/>
+        </w:rPr>
+        <w:t xml:space="preserve">gãos, que no momento não é uma possibilidade pois muitos órgãos </w:t>
+      </w:r>
+      <w:proofErr w:type="gramStart"/>
+      <w:r>
+        <w:rPr>
+          <w:rFonts w:ascii="Arial" w:hAnsi="Arial" w:cs="Arial"/>
+        </w:rPr>
+        <w:t>tem</w:t>
+      </w:r>
+      <w:proofErr w:type="gramEnd"/>
+      <w:r>
+        <w:rPr>
+          <w:rFonts w:ascii="Arial" w:hAnsi="Arial" w:cs="Arial"/>
+        </w:rPr>
+        <w:t xml:space="preserve"> um tempo de vida muito curto fora do corpo</w:t>
+      </w:r>
+      <w:r>
+        <w:rPr>
+          <w:rFonts w:ascii="Arial" w:hAnsi="Arial" w:cs="Arial"/>
+        </w:rPr>
+        <w:t>.</w:t>
+      </w:r>
+    </w:p>
+    <w:p>
+      <w:pPr>
+        <w:jc w:val="both"/>
+        <w:rPr>
+          <w:rFonts w:ascii="Arial" w:hAnsi="Arial" w:cs="Arial"/>
+          <w:b/>
+          <w:bCs/>
+          <w:sz w:val="32"/>
+          <w:szCs w:val="32"/>
+        </w:rPr>
+      </w:pPr>
     </w:p>
     <w:p>
       <w:pPr>
@@ -1767,6 +1890,7 @@
           <w:rFonts w:ascii="Arial" w:hAnsi="Arial" w:cs="Arial"/>
           <w:sz w:val="32"/>
           <w:szCs w:val="32"/>
+          <w:u w:val="single"/>
         </w:rPr>
       </w:pPr>
     </w:p>
@@ -1903,6 +2027,7 @@
     <w:lsdException w:name="HTML Sample" w:semiHidden="1" w:unhideWhenUsed="1"/>
     <w:lsdException w:name="HTML Typewriter" w:semiHidden="1" w:unhideWhenUsed="1"/>
     <w:lsdException w:name="HTML Variable" w:semiHidden="1" w:unhideWhenUsed="1"/>
+    <w:lsdException w:name="Normal Table" w:semiHidden="1" w:unhideWhenUsed="1"/>
     <w:lsdException w:name="annotation subject" w:semiHidden="1" w:unhideWhenUsed="1"/>
     <w:lsdException w:name="No List" w:semiHidden="1" w:unhideWhenUsed="1"/>
     <w:lsdException w:name="Outline List 1" w:semiHidden="1" w:unhideWhenUsed="1"/>
@@ -1945,8 +2070,11 @@
     <w:lsdException w:name="Table Contemporary" w:semiHidden="1" w:unhideWhenUsed="1"/>
     <w:lsdException w:name="Table Elegant" w:semiHidden="1" w:unhideWhenUsed="1"/>
     <w:lsdException w:name="Table Professional" w:semiHidden="1" w:unhideWhenUsed="1"/>
+    <w:lsdException w:name="Table Subtle 1" w:semiHidden="1" w:unhideWhenUsed="1"/>
     <w:lsdException w:name="Table Subtle 2" w:semiHidden="1" w:unhideWhenUsed="1"/>
     <w:lsdException w:name="Table Web 1" w:semiHidden="1" w:unhideWhenUsed="1"/>
+    <w:lsdException w:name="Table Web 2" w:semiHidden="1" w:unhideWhenUsed="1"/>
+    <w:lsdException w:name="Table Web 3" w:semiHidden="1" w:unhideWhenUsed="1"/>
     <w:lsdException w:name="Balloon Text" w:semiHidden="1" w:unhideWhenUsed="1"/>
     <w:lsdException w:name="Table Grid" w:uiPriority="39"/>
     <w:lsdException w:name="Table Theme" w:semiHidden="1" w:unhideWhenUsed="1"/>

</xml_diff>